<commit_message>
update menu for 9.11
</commit_message>
<xml_diff>
--- a/static/menu/Меню 09.11.18.docx
+++ b/static/menu/Меню 09.11.18.docx
@@ -335,16 +335,7 @@
                 <w:sz w:val="28"/>
                 <w:szCs w:val="28"/>
               </w:rPr>
-              <w:t>1,3</w:t>
-            </w:r>
-            <w:r>
-              <w:rPr>
-                <w:rFonts w:ascii="Monotype Corsiva" w:hAnsi="Monotype Corsiva"/>
-                <w:b/>
-                <w:sz w:val="28"/>
-                <w:szCs w:val="28"/>
-              </w:rPr>
-              <w:t>5</w:t>
+              <w:t>2,20</w:t>
             </w:r>
           </w:p>
         </w:tc>
@@ -1168,7 +1159,7 @@
                 <w:sz w:val="28"/>
                 <w:szCs w:val="28"/>
               </w:rPr>
-              <w:t>Суп-пюре из свежих грибов</w:t>
+              <w:t>Суп-пюре из разных овощей с сухариками</w:t>
             </w:r>
           </w:p>
         </w:tc>
@@ -1194,16 +1185,16 @@
                 <w:sz w:val="24"/>
                 <w:szCs w:val="24"/>
               </w:rPr>
-              <w:t>250</w:t>
-            </w:r>
-            <w:r>
-              <w:rPr>
-                <w:rFonts w:ascii="Monotype Corsiva" w:hAnsi="Monotype Corsiva"/>
-                <w:b/>
-                <w:sz w:val="24"/>
-                <w:szCs w:val="24"/>
-              </w:rPr>
-              <w:t>гр</w:t>
+              <w:t>250/1</w:t>
+            </w:r>
+            <w:r>
+              <w:rPr>
+                <w:rFonts w:ascii="Monotype Corsiva" w:hAnsi="Monotype Corsiva"/>
+                <w:b/>
+                <w:sz w:val="24"/>
+                <w:szCs w:val="24"/>
+              </w:rPr>
+              <w:t>0гр</w:t>
             </w:r>
           </w:p>
         </w:tc>
@@ -1229,7 +1220,7 @@
                 <w:sz w:val="28"/>
                 <w:szCs w:val="28"/>
               </w:rPr>
-              <w:t>2,45</w:t>
+              <w:t>2,40</w:t>
             </w:r>
           </w:p>
         </w:tc>
@@ -1611,8 +1602,19 @@
                 <w:sz w:val="28"/>
                 <w:szCs w:val="28"/>
               </w:rPr>
-              <w:t xml:space="preserve">Рыба в сыре  жареная  </w:t>
-            </w:r>
+              <w:t>Птица запеченная с помидорами</w:t>
+            </w:r>
+          </w:p>
+          <w:p>
+            <w:pPr>
+              <w:spacing w:after="0" w:line="240" w:lineRule="auto"/>
+              <w:rPr>
+                <w:rFonts w:ascii="Monotype Corsiva" w:hAnsi="Monotype Corsiva"/>
+                <w:b/>
+                <w:sz w:val="28"/>
+                <w:szCs w:val="28"/>
+              </w:rPr>
+            </w:pPr>
             <w:r>
               <w:rPr>
                 <w:rFonts w:ascii="Monotype Corsiva" w:hAnsi="Monotype Corsiva"/>
@@ -1623,7 +1625,7 @@
               <w:rPr>
                 <w:rFonts w:ascii="Monotype Corsiva" w:hAnsi="Monotype Corsiva"/>
               </w:rPr>
-              <w:t>филе трески, сыр, специи</w:t>
+              <w:t>птица, помидор, сыр, специи</w:t>
             </w:r>
             <w:r>
               <w:rPr>
@@ -1661,16 +1663,16 @@
                 <w:sz w:val="24"/>
                 <w:szCs w:val="24"/>
               </w:rPr>
-              <w:t>120</w:t>
-            </w:r>
-            <w:r>
-              <w:rPr>
-                <w:rFonts w:ascii="Monotype Corsiva" w:hAnsi="Monotype Corsiva"/>
-                <w:b/>
-                <w:sz w:val="24"/>
-                <w:szCs w:val="24"/>
-              </w:rPr>
-              <w:t>гр</w:t>
+              <w:t>100г</w:t>
+            </w:r>
+            <w:r>
+              <w:rPr>
+                <w:rFonts w:ascii="Monotype Corsiva" w:hAnsi="Monotype Corsiva"/>
+                <w:b/>
+                <w:sz w:val="24"/>
+                <w:szCs w:val="24"/>
+              </w:rPr>
+              <w:t>р</w:t>
             </w:r>
           </w:p>
         </w:tc>
@@ -1696,7 +1698,7 @@
                 <w:sz w:val="28"/>
                 <w:szCs w:val="28"/>
               </w:rPr>
-              <w:t>3,25</w:t>
+              <w:t>3,45</w:t>
             </w:r>
           </w:p>
         </w:tc>
@@ -2181,8 +2183,6 @@
         </w:rPr>
         <w:t xml:space="preserve">Напитки                                          </w:t>
       </w:r>
-      <w:bookmarkStart w:id="2" w:name="_GoBack"/>
-      <w:bookmarkEnd w:id="2"/>
     </w:p>
     <w:tbl>
       <w:tblPr>
@@ -2974,11 +2974,11 @@
         </w:rPr>
         <w:t xml:space="preserve">  </w:t>
       </w:r>
-      <w:bookmarkStart w:id="3" w:name="OLE_LINK2"/>
-      <w:bookmarkStart w:id="4" w:name="OLE_LINK3"/>
-      <w:bookmarkStart w:id="5" w:name="OLE_LINK4"/>
-      <w:bookmarkStart w:id="6" w:name="OLE_LINK5"/>
-      <w:bookmarkStart w:id="7" w:name="OLE_LINK6"/>
+      <w:bookmarkStart w:id="2" w:name="OLE_LINK2"/>
+      <w:bookmarkStart w:id="3" w:name="OLE_LINK3"/>
+      <w:bookmarkStart w:id="4" w:name="OLE_LINK4"/>
+      <w:bookmarkStart w:id="5" w:name="OLE_LINK5"/>
+      <w:bookmarkStart w:id="6" w:name="OLE_LINK6"/>
       <w:r>
         <w:rPr>
           <w:rFonts w:ascii="Monotype Corsiva" w:hAnsi="Monotype Corsiva"/>
@@ -4187,8 +4187,10 @@
                 <w:sz w:val="28"/>
                 <w:szCs w:val="28"/>
               </w:rPr>
-              <w:t>0,10</w:t>
-            </w:r>
+              <w:t>0,20</w:t>
+            </w:r>
+            <w:bookmarkStart w:id="7" w:name="_GoBack"/>
+            <w:bookmarkEnd w:id="7"/>
           </w:p>
         </w:tc>
         <w:tc>
@@ -4221,11 +4223,11 @@
         </w:tc>
       </w:tr>
     </w:tbl>
+    <w:bookmarkEnd w:id="2"/>
     <w:bookmarkEnd w:id="3"/>
     <w:bookmarkEnd w:id="4"/>
     <w:bookmarkEnd w:id="5"/>
     <w:bookmarkEnd w:id="6"/>
-    <w:bookmarkEnd w:id="7"/>
     <w:p>
       <w:pPr>
         <w:spacing w:after="0" w:line="240" w:lineRule="auto"/>
@@ -5202,7 +5204,7 @@
 </file>
 
 <file path=customXml/itemProps1.xml><?xml version="1.0" encoding="utf-8"?>
-<ds:datastoreItem xmlns:ds="http://schemas.openxmlformats.org/officeDocument/2006/customXml" ds:itemID="{3735F508-15DD-4E8B-A21F-B9A734DF1666}">
+<ds:datastoreItem xmlns:ds="http://schemas.openxmlformats.org/officeDocument/2006/customXml" ds:itemID="{6DFD4CB3-C8D5-4B47-AC61-A53FC9B35AC1}">
   <ds:schemaRefs>
     <ds:schemaRef ds:uri="http://schemas.openxmlformats.org/officeDocument/2006/bibliography"/>
   </ds:schemaRefs>

</xml_diff>